<commit_message>
Cambios en archivo DERCAS
</commit_message>
<xml_diff>
--- a/Documentacion/DERCAS.docx
+++ b/Documentacion/DERCAS.docx
@@ -42,6 +42,7 @@
         </w:rPr>
         <w:t xml:space="preserve"> de </w:t>
       </w:r>
+      <w:proofErr w:type="spellStart"/>
       <w:r>
         <w:rPr>
           <w:b/>
@@ -50,6 +51,7 @@
         </w:rPr>
         <w:t>xx</w:t>
       </w:r>
+      <w:proofErr w:type="spellEnd"/>
       <w:r>
         <w:rPr>
           <w:b/>
@@ -318,14 +320,7 @@
           <w:sz w:val="28"/>
           <w:szCs w:val="28"/>
         </w:rPr>
-        <w:t xml:space="preserve"> </w:t>
-      </w:r>
-      <w:r>
-        <w:rPr>
-          <w:sz w:val="28"/>
-          <w:szCs w:val="28"/>
-        </w:rPr>
-        <w:t xml:space="preserve">Bryan </w:t>
+        <w:t xml:space="preserve"> Bryan </w:t>
       </w:r>
       <w:proofErr w:type="spellStart"/>
       <w:r>
@@ -447,201 +442,10 @@
         <w:t xml:space="preserve"> semestre</w:t>
       </w:r>
     </w:p>
-    <w:p>
-      <w:r>
-        <w:br w:type="page"/>
-      </w:r>
-    </w:p>
-    <w:p>
-      <w:proofErr w:type="spellStart"/>
-      <w:r>
-        <w:lastRenderedPageBreak/>
-        <w:t>Url</w:t>
-      </w:r>
-      <w:proofErr w:type="spellEnd"/>
-      <w:r>
-        <w:t xml:space="preserve"> repositorio: </w:t>
-      </w:r>
-      <w:hyperlink r:id="rId8" w:history="1">
-        <w:r>
-          <w:rPr>
-            <w:rStyle w:val="Hipervnculo"/>
-          </w:rPr>
-          <w:t>https://github.com/Angelpth66/Ejercicio-grupo</w:t>
-        </w:r>
-      </w:hyperlink>
-    </w:p>
     <w:p/>
-    <w:p>
-      <w:r>
-        <w:rPr>
-          <w:noProof/>
-        </w:rPr>
-        <w:drawing>
-          <wp:inline distT="0" distB="0" distL="0" distR="0" wp14:anchorId="72812DB4" wp14:editId="32981322">
-            <wp:extent cx="5612130" cy="3155315"/>
-            <wp:effectExtent l="0" t="0" r="7620" b="6985"/>
-            <wp:docPr id="1216815447" name="Imagen 1" descr="Captura de pantalla de computadora&#10;&#10;El contenido generado por IA puede ser incorrecto."/>
-            <wp:cNvGraphicFramePr>
-              <a:graphicFrameLocks xmlns:a="http://schemas.openxmlformats.org/drawingml/2006/main" noChangeAspect="1"/>
-            </wp:cNvGraphicFramePr>
-            <a:graphic xmlns:a="http://schemas.openxmlformats.org/drawingml/2006/main">
-              <a:graphicData uri="http://schemas.openxmlformats.org/drawingml/2006/picture">
-                <pic:pic xmlns:pic="http://schemas.openxmlformats.org/drawingml/2006/picture">
-                  <pic:nvPicPr>
-                    <pic:cNvPr id="1216815447" name="Imagen 1" descr="Captura de pantalla de computadora&#10;&#10;El contenido generado por IA puede ser incorrecto."/>
-                    <pic:cNvPicPr/>
-                  </pic:nvPicPr>
-                  <pic:blipFill>
-                    <a:blip r:embed="rId9"/>
-                    <a:stretch>
-                      <a:fillRect/>
-                    </a:stretch>
-                  </pic:blipFill>
-                  <pic:spPr>
-                    <a:xfrm>
-                      <a:off x="0" y="0"/>
-                      <a:ext cx="5612130" cy="3155315"/>
-                    </a:xfrm>
-                    <a:prstGeom prst="rect">
-                      <a:avLst/>
-                    </a:prstGeom>
-                  </pic:spPr>
-                </pic:pic>
-              </a:graphicData>
-            </a:graphic>
-          </wp:inline>
-        </w:drawing>
-      </w:r>
-      <w:r>
-        <w:rPr>
-          <w:noProof/>
-          <w:sz w:val="28"/>
-          <w:szCs w:val="28"/>
-        </w:rPr>
-        <w:t xml:space="preserve"> </w:t>
-      </w:r>
-      <w:r>
-        <w:rPr>
-          <w:noProof/>
-          <w:sz w:val="28"/>
-          <w:szCs w:val="28"/>
-        </w:rPr>
-        <w:drawing>
-          <wp:inline distT="0" distB="0" distL="0" distR="0" wp14:anchorId="6548AD2A" wp14:editId="546C5160">
-            <wp:extent cx="5607050" cy="1501140"/>
-            <wp:effectExtent l="0" t="0" r="0" b="3810"/>
-            <wp:docPr id="211767978" name="Imagen 2" descr="Interfaz de usuario gráfica, Aplicación&#10;&#10;El contenido generado por IA puede ser incorrecto."/>
-            <wp:cNvGraphicFramePr>
-              <a:graphicFrameLocks xmlns:a="http://schemas.openxmlformats.org/drawingml/2006/main" noChangeAspect="1"/>
-            </wp:cNvGraphicFramePr>
-            <a:graphic xmlns:a="http://schemas.openxmlformats.org/drawingml/2006/main">
-              <a:graphicData uri="http://schemas.openxmlformats.org/drawingml/2006/picture">
-                <pic:pic xmlns:pic="http://schemas.openxmlformats.org/drawingml/2006/picture">
-                  <pic:nvPicPr>
-                    <pic:cNvPr id="211767978" name="Imagen 2" descr="Interfaz de usuario gráfica, Aplicación&#10;&#10;El contenido generado por IA puede ser incorrecto."/>
-                    <pic:cNvPicPr>
-                      <a:picLocks noChangeAspect="1" noChangeArrowheads="1"/>
-                    </pic:cNvPicPr>
-                  </pic:nvPicPr>
-                  <pic:blipFill>
-                    <a:blip r:embed="rId10">
-                      <a:extLst>
-                        <a:ext uri="{28A0092B-C50C-407E-A947-70E740481C1C}">
-                          <a14:useLocalDpi xmlns:a14="http://schemas.microsoft.com/office/drawing/2010/main" val="0"/>
-                        </a:ext>
-                      </a:extLst>
-                    </a:blip>
-                    <a:srcRect/>
-                    <a:stretch>
-                      <a:fillRect/>
-                    </a:stretch>
-                  </pic:blipFill>
-                  <pic:spPr bwMode="auto">
-                    <a:xfrm>
-                      <a:off x="0" y="0"/>
-                      <a:ext cx="5607050" cy="1501140"/>
-                    </a:xfrm>
-                    <a:prstGeom prst="rect">
-                      <a:avLst/>
-                    </a:prstGeom>
-                    <a:noFill/>
-                    <a:ln>
-                      <a:noFill/>
-                    </a:ln>
-                  </pic:spPr>
-                </pic:pic>
-              </a:graphicData>
-            </a:graphic>
-          </wp:inline>
-        </w:drawing>
-      </w:r>
-    </w:p>
-    <w:p>
-      <w:pPr>
-        <w:rPr>
-          <w:sz w:val="28"/>
-          <w:szCs w:val="28"/>
-        </w:rPr>
-      </w:pPr>
-      <w:r>
-        <w:rPr>
-          <w:noProof/>
-        </w:rPr>
-        <w:lastRenderedPageBreak/>
-        <w:drawing>
-          <wp:inline distT="0" distB="0" distL="0" distR="0" wp14:anchorId="704AE59D" wp14:editId="5A7AB481">
-            <wp:extent cx="5607050" cy="3148330"/>
-            <wp:effectExtent l="0" t="0" r="0" b="0"/>
-            <wp:docPr id="1517867845" name="Imagen 1"/>
-            <wp:cNvGraphicFramePr>
-              <a:graphicFrameLocks xmlns:a="http://schemas.openxmlformats.org/drawingml/2006/main" noChangeAspect="1"/>
-            </wp:cNvGraphicFramePr>
-            <a:graphic xmlns:a="http://schemas.openxmlformats.org/drawingml/2006/main">
-              <a:graphicData uri="http://schemas.openxmlformats.org/drawingml/2006/picture">
-                <pic:pic xmlns:pic="http://schemas.openxmlformats.org/drawingml/2006/picture">
-                  <pic:nvPicPr>
-                    <pic:cNvPr id="0" name="Picture 1"/>
-                    <pic:cNvPicPr>
-                      <a:picLocks noChangeAspect="1" noChangeArrowheads="1"/>
-                    </pic:cNvPicPr>
-                  </pic:nvPicPr>
-                  <pic:blipFill>
-                    <a:blip r:embed="rId11" cstate="print">
-                      <a:extLst>
-                        <a:ext uri="{28A0092B-C50C-407E-A947-70E740481C1C}">
-                          <a14:useLocalDpi xmlns:a14="http://schemas.microsoft.com/office/drawing/2010/main" val="0"/>
-                        </a:ext>
-                      </a:extLst>
-                    </a:blip>
-                    <a:srcRect/>
-                    <a:stretch>
-                      <a:fillRect/>
-                    </a:stretch>
-                  </pic:blipFill>
-                  <pic:spPr bwMode="auto">
-                    <a:xfrm>
-                      <a:off x="0" y="0"/>
-                      <a:ext cx="5607050" cy="3148330"/>
-                    </a:xfrm>
-                    <a:prstGeom prst="rect">
-                      <a:avLst/>
-                    </a:prstGeom>
-                    <a:noFill/>
-                    <a:ln>
-                      <a:noFill/>
-                    </a:ln>
-                  </pic:spPr>
-                </pic:pic>
-              </a:graphicData>
-            </a:graphic>
-          </wp:inline>
-        </w:drawing>
-      </w:r>
-    </w:p>
     <w:sectPr>
-      <w:headerReference w:type="default" r:id="rId12"/>
-      <w:footerReference w:type="default" r:id="rId13"/>
+      <w:headerReference w:type="default" r:id="rId8"/>
+      <w:footerReference w:type="default" r:id="rId9"/>
       <w:pgSz w:w="12240" w:h="15840"/>
       <w:pgMar w:top="1417" w:right="1701" w:bottom="1417" w:left="1701" w:header="708" w:footer="708" w:gutter="0"/>
       <w:pgNumType w:start="1"/>

</xml_diff>

<commit_message>
agregar informacion personal y clonando repositorio con las versiones actualizadas
</commit_message>
<xml_diff>
--- a/Documentacion/DERCAS.docx
+++ b/Documentacion/DERCAS.docx
@@ -1,6 +1,6 @@
 
 <file path=word/document.xml><?xml version="1.0" encoding="utf-8"?>
-<w:document xmlns:wpc="http://schemas.microsoft.com/office/word/2010/wordprocessingCanvas" xmlns:cx="http://schemas.microsoft.com/office/drawing/2014/chartex" xmlns:cx1="http://schemas.microsoft.com/office/drawing/2015/9/8/chartex" xmlns:cx2="http://schemas.microsoft.com/office/drawing/2015/10/21/chartex" xmlns:cx3="http://schemas.microsoft.com/office/drawing/2016/5/9/chartex" xmlns:cx4="http://schemas.microsoft.com/office/drawing/2016/5/10/chartex" xmlns:cx5="http://schemas.microsoft.com/office/drawing/2016/5/11/chartex" xmlns:cx6="http://schemas.microsoft.com/office/drawing/2016/5/12/chartex" xmlns:cx7="http://schemas.microsoft.com/office/drawing/2016/5/13/chartex" xmlns:cx8="http://schemas.microsoft.com/office/drawing/2016/5/14/chartex" xmlns:mc="http://schemas.openxmlformats.org/markup-compatibility/2006" xmlns:aink="http://schemas.microsoft.com/office/drawing/2016/ink" xmlns:am3d="http://schemas.microsoft.com/office/drawing/2017/model3d" xmlns:o="urn:schemas-microsoft-com:office:office" xmlns:oel="http://schemas.microsoft.com/office/2019/extlst" xmlns:r="http://schemas.openxmlformats.org/officeDocument/2006/relationships" xmlns:m="http://schemas.openxmlformats.org/officeDocument/2006/math" xmlns:v="urn:schemas-microsoft-com:vml" xmlns:wp14="http://schemas.microsoft.com/office/word/2010/wordprocessingDrawing" xmlns:wp="http://schemas.openxmlformats.org/drawingml/2006/wordprocessingDrawing" xmlns:w10="urn:schemas-microsoft-com:office:word" xmlns:w="http://schemas.openxmlformats.org/wordprocessingml/2006/main" xmlns:w14="http://schemas.microsoft.com/office/word/2010/wordml" xmlns:w15="http://schemas.microsoft.com/office/word/2012/wordml" xmlns:w16cex="http://schemas.microsoft.com/office/word/2018/wordml/cex" xmlns:w16cid="http://schemas.microsoft.com/office/word/2016/wordml/cid" xmlns:w16="http://schemas.microsoft.com/office/word/2018/wordml" xmlns:w16du="http://schemas.microsoft.com/office/word/2023/wordml/word16du" xmlns:w16sdtdh="http://schemas.microsoft.com/office/word/2020/wordml/sdtdatahash" xmlns:w16sdtfl="http://schemas.microsoft.com/office/word/2024/wordml/sdtformatlock" xmlns:w16se="http://schemas.microsoft.com/office/word/2015/wordml/symex" xmlns:wpg="http://schemas.microsoft.com/office/word/2010/wordprocessingGroup" xmlns:wpi="http://schemas.microsoft.com/office/word/2010/wordprocessingInk" xmlns:wne="http://schemas.microsoft.com/office/word/2006/wordml" xmlns:wps="http://schemas.microsoft.com/office/word/2010/wordprocessingShape" mc:Ignorable="w14 w15 w16se w16cid w16 w16cex w16sdtdh w16sdtfl w16du wp14">
+<w:document xmlns:wpc="http://schemas.microsoft.com/office/word/2010/wordprocessingCanvas" xmlns:cx="http://schemas.microsoft.com/office/drawing/2014/chartex" xmlns:mc="http://schemas.openxmlformats.org/markup-compatibility/2006" xmlns:o="urn:schemas-microsoft-com:office:office" xmlns:r="http://schemas.openxmlformats.org/officeDocument/2006/relationships" xmlns:m="http://schemas.openxmlformats.org/officeDocument/2006/math" xmlns:v="urn:schemas-microsoft-com:vml" xmlns:wp14="http://schemas.microsoft.com/office/word/2010/wordprocessingDrawing" xmlns:wp="http://schemas.openxmlformats.org/drawingml/2006/wordprocessingDrawing" xmlns:w10="urn:schemas-microsoft-com:office:word" xmlns:w="http://schemas.openxmlformats.org/wordprocessingml/2006/main" xmlns:w14="http://schemas.microsoft.com/office/word/2010/wordml" xmlns:w15="http://schemas.microsoft.com/office/word/2012/wordml" xmlns:w16se="http://schemas.microsoft.com/office/word/2015/wordml/symex" xmlns:wpg="http://schemas.microsoft.com/office/word/2010/wordprocessingGroup" xmlns:wpi="http://schemas.microsoft.com/office/word/2010/wordprocessingInk" xmlns:wne="http://schemas.microsoft.com/office/word/2006/wordml" xmlns:wps="http://schemas.microsoft.com/office/word/2010/wordprocessingShape" mc:Ignorable="w14 w15 w16se wp14">
   <w:body>
     <w:p>
       <w:pPr>
@@ -24,7 +24,6 @@
         </w:rPr>
         <w:t xml:space="preserve">Guatemala </w:t>
       </w:r>
-      <w:proofErr w:type="spellStart"/>
       <w:r>
         <w:rPr>
           <w:b/>
@@ -33,7 +32,6 @@
         </w:rPr>
         <w:t>xx</w:t>
       </w:r>
-      <w:proofErr w:type="spellEnd"/>
       <w:r>
         <w:rPr>
           <w:b/>
@@ -42,7 +40,6 @@
         </w:rPr>
         <w:t xml:space="preserve"> de </w:t>
       </w:r>
-      <w:proofErr w:type="spellStart"/>
       <w:r>
         <w:rPr>
           <w:b/>
@@ -51,7 +48,6 @@
         </w:rPr>
         <w:t>xx</w:t>
       </w:r>
-      <w:proofErr w:type="spellEnd"/>
       <w:r>
         <w:rPr>
           <w:b/>
@@ -296,7 +292,37 @@
           <w:sz w:val="28"/>
           <w:szCs w:val="28"/>
         </w:rPr>
-        <w:t xml:space="preserve">Juan José Antonio Pérez - </w:t>
+        <w:t>Juan José Antonio Pérez</w:t>
+      </w:r>
+      <w:r>
+        <w:rPr>
+          <w:sz w:val="28"/>
+          <w:szCs w:val="28"/>
+        </w:rPr>
+        <w:t xml:space="preserve"> García</w:t>
+      </w:r>
+      <w:r>
+        <w:rPr>
+          <w:sz w:val="28"/>
+          <w:szCs w:val="28"/>
+        </w:rPr>
+        <w:t xml:space="preserve"> -</w:t>
+      </w:r>
+      <w:r>
+        <w:rPr>
+          <w:sz w:val="28"/>
+          <w:szCs w:val="28"/>
+        </w:rPr>
+        <w:t xml:space="preserve"> 2349044</w:t>
+      </w:r>
+      <w:bookmarkStart w:id="0" w:name="_GoBack"/>
+      <w:bookmarkEnd w:id="0"/>
+      <w:r>
+        <w:rPr>
+          <w:sz w:val="28"/>
+          <w:szCs w:val="28"/>
+        </w:rPr>
+        <w:t xml:space="preserve"> </w:t>
       </w:r>
     </w:p>
     <w:p>
@@ -456,7 +482,7 @@
 </file>
 
 <file path=word/endnotes.xml><?xml version="1.0" encoding="utf-8"?>
-<w:endnotes xmlns:wpc="http://schemas.microsoft.com/office/word/2010/wordprocessingCanvas" xmlns:cx="http://schemas.microsoft.com/office/drawing/2014/chartex" xmlns:cx1="http://schemas.microsoft.com/office/drawing/2015/9/8/chartex" xmlns:cx2="http://schemas.microsoft.com/office/drawing/2015/10/21/chartex" xmlns:cx3="http://schemas.microsoft.com/office/drawing/2016/5/9/chartex" xmlns:cx4="http://schemas.microsoft.com/office/drawing/2016/5/10/chartex" xmlns:cx5="http://schemas.microsoft.com/office/drawing/2016/5/11/chartex" xmlns:cx6="http://schemas.microsoft.com/office/drawing/2016/5/12/chartex" xmlns:cx7="http://schemas.microsoft.com/office/drawing/2016/5/13/chartex" xmlns:cx8="http://schemas.microsoft.com/office/drawing/2016/5/14/chartex" xmlns:mc="http://schemas.openxmlformats.org/markup-compatibility/2006" xmlns:aink="http://schemas.microsoft.com/office/drawing/2016/ink" xmlns:am3d="http://schemas.microsoft.com/office/drawing/2017/model3d" xmlns:o="urn:schemas-microsoft-com:office:office" xmlns:oel="http://schemas.microsoft.com/office/2019/extlst" xmlns:r="http://schemas.openxmlformats.org/officeDocument/2006/relationships" xmlns:m="http://schemas.openxmlformats.org/officeDocument/2006/math" xmlns:v="urn:schemas-microsoft-com:vml" xmlns:wp14="http://schemas.microsoft.com/office/word/2010/wordprocessingDrawing" xmlns:wp="http://schemas.openxmlformats.org/drawingml/2006/wordprocessingDrawing" xmlns:w10="urn:schemas-microsoft-com:office:word" xmlns:w="http://schemas.openxmlformats.org/wordprocessingml/2006/main" xmlns:w14="http://schemas.microsoft.com/office/word/2010/wordml" xmlns:w15="http://schemas.microsoft.com/office/word/2012/wordml" xmlns:w16cex="http://schemas.microsoft.com/office/word/2018/wordml/cex" xmlns:w16cid="http://schemas.microsoft.com/office/word/2016/wordml/cid" xmlns:w16="http://schemas.microsoft.com/office/word/2018/wordml" xmlns:w16du="http://schemas.microsoft.com/office/word/2023/wordml/word16du" xmlns:w16sdtdh="http://schemas.microsoft.com/office/word/2020/wordml/sdtdatahash" xmlns:w16sdtfl="http://schemas.microsoft.com/office/word/2024/wordml/sdtformatlock" xmlns:w16se="http://schemas.microsoft.com/office/word/2015/wordml/symex" xmlns:wpg="http://schemas.microsoft.com/office/word/2010/wordprocessingGroup" xmlns:wpi="http://schemas.microsoft.com/office/word/2010/wordprocessingInk" xmlns:wne="http://schemas.microsoft.com/office/word/2006/wordml" xmlns:wps="http://schemas.microsoft.com/office/word/2010/wordprocessingShape" mc:Ignorable="w14 w15 w16se w16cid w16 w16cex w16sdtdh w16sdtfl w16du wp14">
+<w:endnotes xmlns:wpc="http://schemas.microsoft.com/office/word/2010/wordprocessingCanvas" xmlns:cx="http://schemas.microsoft.com/office/drawing/2014/chartex" xmlns:mc="http://schemas.openxmlformats.org/markup-compatibility/2006" xmlns:o="urn:schemas-microsoft-com:office:office" xmlns:r="http://schemas.openxmlformats.org/officeDocument/2006/relationships" xmlns:m="http://schemas.openxmlformats.org/officeDocument/2006/math" xmlns:v="urn:schemas-microsoft-com:vml" xmlns:wp14="http://schemas.microsoft.com/office/word/2010/wordprocessingDrawing" xmlns:wp="http://schemas.openxmlformats.org/drawingml/2006/wordprocessingDrawing" xmlns:w10="urn:schemas-microsoft-com:office:word" xmlns:w="http://schemas.openxmlformats.org/wordprocessingml/2006/main" xmlns:w14="http://schemas.microsoft.com/office/word/2010/wordml" xmlns:w15="http://schemas.microsoft.com/office/word/2012/wordml" xmlns:w16se="http://schemas.microsoft.com/office/word/2015/wordml/symex" xmlns:wpg="http://schemas.microsoft.com/office/word/2010/wordprocessingGroup" xmlns:wpi="http://schemas.microsoft.com/office/word/2010/wordprocessingInk" xmlns:wne="http://schemas.microsoft.com/office/word/2006/wordml" xmlns:wps="http://schemas.microsoft.com/office/word/2010/wordprocessingShape" mc:Ignorable="w14 w15 w16se wp14">
   <w:endnote w:type="separator" w:id="-1">
     <w:p>
       <w:pPr>
@@ -481,7 +507,7 @@
 </file>
 
 <file path=word/footer1.xml><?xml version="1.0" encoding="utf-8"?>
-<w:ftr xmlns:wpc="http://schemas.microsoft.com/office/word/2010/wordprocessingCanvas" xmlns:cx="http://schemas.microsoft.com/office/drawing/2014/chartex" xmlns:cx1="http://schemas.microsoft.com/office/drawing/2015/9/8/chartex" xmlns:cx2="http://schemas.microsoft.com/office/drawing/2015/10/21/chartex" xmlns:cx3="http://schemas.microsoft.com/office/drawing/2016/5/9/chartex" xmlns:cx4="http://schemas.microsoft.com/office/drawing/2016/5/10/chartex" xmlns:cx5="http://schemas.microsoft.com/office/drawing/2016/5/11/chartex" xmlns:cx6="http://schemas.microsoft.com/office/drawing/2016/5/12/chartex" xmlns:cx7="http://schemas.microsoft.com/office/drawing/2016/5/13/chartex" xmlns:cx8="http://schemas.microsoft.com/office/drawing/2016/5/14/chartex" xmlns:mc="http://schemas.openxmlformats.org/markup-compatibility/2006" xmlns:aink="http://schemas.microsoft.com/office/drawing/2016/ink" xmlns:am3d="http://schemas.microsoft.com/office/drawing/2017/model3d" xmlns:o="urn:schemas-microsoft-com:office:office" xmlns:oel="http://schemas.microsoft.com/office/2019/extlst" xmlns:r="http://schemas.openxmlformats.org/officeDocument/2006/relationships" xmlns:m="http://schemas.openxmlformats.org/officeDocument/2006/math" xmlns:v="urn:schemas-microsoft-com:vml" xmlns:wp14="http://schemas.microsoft.com/office/word/2010/wordprocessingDrawing" xmlns:wp="http://schemas.openxmlformats.org/drawingml/2006/wordprocessingDrawing" xmlns:w10="urn:schemas-microsoft-com:office:word" xmlns:w="http://schemas.openxmlformats.org/wordprocessingml/2006/main" xmlns:w14="http://schemas.microsoft.com/office/word/2010/wordml" xmlns:w15="http://schemas.microsoft.com/office/word/2012/wordml" xmlns:w16cex="http://schemas.microsoft.com/office/word/2018/wordml/cex" xmlns:w16cid="http://schemas.microsoft.com/office/word/2016/wordml/cid" xmlns:w16="http://schemas.microsoft.com/office/word/2018/wordml" xmlns:w16du="http://schemas.microsoft.com/office/word/2023/wordml/word16du" xmlns:w16sdtdh="http://schemas.microsoft.com/office/word/2020/wordml/sdtdatahash" xmlns:w16sdtfl="http://schemas.microsoft.com/office/word/2024/wordml/sdtformatlock" xmlns:w16se="http://schemas.microsoft.com/office/word/2015/wordml/symex" xmlns:wpg="http://schemas.microsoft.com/office/word/2010/wordprocessingGroup" xmlns:wpi="http://schemas.microsoft.com/office/word/2010/wordprocessingInk" xmlns:wne="http://schemas.microsoft.com/office/word/2006/wordml" xmlns:wps="http://schemas.microsoft.com/office/word/2010/wordprocessingShape" mc:Ignorable="w14 w15 w16se w16cid w16 w16cex w16sdtdh w16sdtfl w16du wp14">
+<w:ftr xmlns:wpc="http://schemas.microsoft.com/office/word/2010/wordprocessingCanvas" xmlns:cx="http://schemas.microsoft.com/office/drawing/2014/chartex" xmlns:mc="http://schemas.openxmlformats.org/markup-compatibility/2006" xmlns:o="urn:schemas-microsoft-com:office:office" xmlns:r="http://schemas.openxmlformats.org/officeDocument/2006/relationships" xmlns:m="http://schemas.openxmlformats.org/officeDocument/2006/math" xmlns:v="urn:schemas-microsoft-com:vml" xmlns:wp14="http://schemas.microsoft.com/office/word/2010/wordprocessingDrawing" xmlns:wp="http://schemas.openxmlformats.org/drawingml/2006/wordprocessingDrawing" xmlns:w10="urn:schemas-microsoft-com:office:word" xmlns:w="http://schemas.openxmlformats.org/wordprocessingml/2006/main" xmlns:w14="http://schemas.microsoft.com/office/word/2010/wordml" xmlns:w15="http://schemas.microsoft.com/office/word/2012/wordml" xmlns:w16se="http://schemas.microsoft.com/office/word/2015/wordml/symex" xmlns:wpg="http://schemas.microsoft.com/office/word/2010/wordprocessingGroup" xmlns:wpi="http://schemas.microsoft.com/office/word/2010/wordprocessingInk" xmlns:wne="http://schemas.microsoft.com/office/word/2006/wordml" xmlns:wps="http://schemas.microsoft.com/office/word/2010/wordprocessingShape" mc:Ignorable="w14 w15 w16se wp14">
   <w:p>
     <w:pPr>
       <w:pStyle w:val="Piedepgina"/>
@@ -515,10 +541,11 @@
     <w:r>
       <w:rPr>
         <w:caps/>
+        <w:noProof/>
         <w:color w:val="4F81BD" w:themeColor="accent1"/>
         <w:lang w:val="es-ES"/>
       </w:rPr>
-      <w:t>2</w:t>
+      <w:t>1</w:t>
     </w:r>
     <w:r>
       <w:rPr>
@@ -557,7 +584,7 @@
 </file>
 
 <file path=word/footnotes.xml><?xml version="1.0" encoding="utf-8"?>
-<w:footnotes xmlns:wpc="http://schemas.microsoft.com/office/word/2010/wordprocessingCanvas" xmlns:cx="http://schemas.microsoft.com/office/drawing/2014/chartex" xmlns:cx1="http://schemas.microsoft.com/office/drawing/2015/9/8/chartex" xmlns:cx2="http://schemas.microsoft.com/office/drawing/2015/10/21/chartex" xmlns:cx3="http://schemas.microsoft.com/office/drawing/2016/5/9/chartex" xmlns:cx4="http://schemas.microsoft.com/office/drawing/2016/5/10/chartex" xmlns:cx5="http://schemas.microsoft.com/office/drawing/2016/5/11/chartex" xmlns:cx6="http://schemas.microsoft.com/office/drawing/2016/5/12/chartex" xmlns:cx7="http://schemas.microsoft.com/office/drawing/2016/5/13/chartex" xmlns:cx8="http://schemas.microsoft.com/office/drawing/2016/5/14/chartex" xmlns:mc="http://schemas.openxmlformats.org/markup-compatibility/2006" xmlns:aink="http://schemas.microsoft.com/office/drawing/2016/ink" xmlns:am3d="http://schemas.microsoft.com/office/drawing/2017/model3d" xmlns:o="urn:schemas-microsoft-com:office:office" xmlns:oel="http://schemas.microsoft.com/office/2019/extlst" xmlns:r="http://schemas.openxmlformats.org/officeDocument/2006/relationships" xmlns:m="http://schemas.openxmlformats.org/officeDocument/2006/math" xmlns:v="urn:schemas-microsoft-com:vml" xmlns:wp14="http://schemas.microsoft.com/office/word/2010/wordprocessingDrawing" xmlns:wp="http://schemas.openxmlformats.org/drawingml/2006/wordprocessingDrawing" xmlns:w10="urn:schemas-microsoft-com:office:word" xmlns:w="http://schemas.openxmlformats.org/wordprocessingml/2006/main" xmlns:w14="http://schemas.microsoft.com/office/word/2010/wordml" xmlns:w15="http://schemas.microsoft.com/office/word/2012/wordml" xmlns:w16cex="http://schemas.microsoft.com/office/word/2018/wordml/cex" xmlns:w16cid="http://schemas.microsoft.com/office/word/2016/wordml/cid" xmlns:w16="http://schemas.microsoft.com/office/word/2018/wordml" xmlns:w16du="http://schemas.microsoft.com/office/word/2023/wordml/word16du" xmlns:w16sdtdh="http://schemas.microsoft.com/office/word/2020/wordml/sdtdatahash" xmlns:w16sdtfl="http://schemas.microsoft.com/office/word/2024/wordml/sdtformatlock" xmlns:w16se="http://schemas.microsoft.com/office/word/2015/wordml/symex" xmlns:wpg="http://schemas.microsoft.com/office/word/2010/wordprocessingGroup" xmlns:wpi="http://schemas.microsoft.com/office/word/2010/wordprocessingInk" xmlns:wne="http://schemas.microsoft.com/office/word/2006/wordml" xmlns:wps="http://schemas.microsoft.com/office/word/2010/wordprocessingShape" mc:Ignorable="w14 w15 w16se w16cid w16 w16cex w16sdtdh w16sdtfl w16du wp14">
+<w:footnotes xmlns:wpc="http://schemas.microsoft.com/office/word/2010/wordprocessingCanvas" xmlns:cx="http://schemas.microsoft.com/office/drawing/2014/chartex" xmlns:mc="http://schemas.openxmlformats.org/markup-compatibility/2006" xmlns:o="urn:schemas-microsoft-com:office:office" xmlns:r="http://schemas.openxmlformats.org/officeDocument/2006/relationships" xmlns:m="http://schemas.openxmlformats.org/officeDocument/2006/math" xmlns:v="urn:schemas-microsoft-com:vml" xmlns:wp14="http://schemas.microsoft.com/office/word/2010/wordprocessingDrawing" xmlns:wp="http://schemas.openxmlformats.org/drawingml/2006/wordprocessingDrawing" xmlns:w10="urn:schemas-microsoft-com:office:word" xmlns:w="http://schemas.openxmlformats.org/wordprocessingml/2006/main" xmlns:w14="http://schemas.microsoft.com/office/word/2010/wordml" xmlns:w15="http://schemas.microsoft.com/office/word/2012/wordml" xmlns:w16se="http://schemas.microsoft.com/office/word/2015/wordml/symex" xmlns:wpg="http://schemas.microsoft.com/office/word/2010/wordprocessingGroup" xmlns:wpi="http://schemas.microsoft.com/office/word/2010/wordprocessingInk" xmlns:wne="http://schemas.microsoft.com/office/word/2006/wordml" xmlns:wps="http://schemas.microsoft.com/office/word/2010/wordprocessingShape" mc:Ignorable="w14 w15 w16se wp14">
   <w:footnote w:type="separator" w:id="-1">
     <w:p>
       <w:pPr>
@@ -582,7 +609,7 @@
 </file>
 
 <file path=word/header1.xml><?xml version="1.0" encoding="utf-8"?>
-<w:hdr xmlns:wpc="http://schemas.microsoft.com/office/word/2010/wordprocessingCanvas" xmlns:cx="http://schemas.microsoft.com/office/drawing/2014/chartex" xmlns:cx1="http://schemas.microsoft.com/office/drawing/2015/9/8/chartex" xmlns:cx2="http://schemas.microsoft.com/office/drawing/2015/10/21/chartex" xmlns:cx3="http://schemas.microsoft.com/office/drawing/2016/5/9/chartex" xmlns:cx4="http://schemas.microsoft.com/office/drawing/2016/5/10/chartex" xmlns:cx5="http://schemas.microsoft.com/office/drawing/2016/5/11/chartex" xmlns:cx6="http://schemas.microsoft.com/office/drawing/2016/5/12/chartex" xmlns:cx7="http://schemas.microsoft.com/office/drawing/2016/5/13/chartex" xmlns:cx8="http://schemas.microsoft.com/office/drawing/2016/5/14/chartex" xmlns:mc="http://schemas.openxmlformats.org/markup-compatibility/2006" xmlns:aink="http://schemas.microsoft.com/office/drawing/2016/ink" xmlns:am3d="http://schemas.microsoft.com/office/drawing/2017/model3d" xmlns:o="urn:schemas-microsoft-com:office:office" xmlns:oel="http://schemas.microsoft.com/office/2019/extlst" xmlns:r="http://schemas.openxmlformats.org/officeDocument/2006/relationships" xmlns:m="http://schemas.openxmlformats.org/officeDocument/2006/math" xmlns:v="urn:schemas-microsoft-com:vml" xmlns:wp14="http://schemas.microsoft.com/office/word/2010/wordprocessingDrawing" xmlns:wp="http://schemas.openxmlformats.org/drawingml/2006/wordprocessingDrawing" xmlns:w10="urn:schemas-microsoft-com:office:word" xmlns:w="http://schemas.openxmlformats.org/wordprocessingml/2006/main" xmlns:w14="http://schemas.microsoft.com/office/word/2010/wordml" xmlns:w15="http://schemas.microsoft.com/office/word/2012/wordml" xmlns:w16cex="http://schemas.microsoft.com/office/word/2018/wordml/cex" xmlns:w16cid="http://schemas.microsoft.com/office/word/2016/wordml/cid" xmlns:w16="http://schemas.microsoft.com/office/word/2018/wordml" xmlns:w16du="http://schemas.microsoft.com/office/word/2023/wordml/word16du" xmlns:w16sdtdh="http://schemas.microsoft.com/office/word/2020/wordml/sdtdatahash" xmlns:w16sdtfl="http://schemas.microsoft.com/office/word/2024/wordml/sdtformatlock" xmlns:w16se="http://schemas.microsoft.com/office/word/2015/wordml/symex" xmlns:wpg="http://schemas.microsoft.com/office/word/2010/wordprocessingGroup" xmlns:wpi="http://schemas.microsoft.com/office/word/2010/wordprocessingInk" xmlns:wne="http://schemas.microsoft.com/office/word/2006/wordml" xmlns:wps="http://schemas.microsoft.com/office/word/2010/wordprocessingShape" mc:Ignorable="w14 w15 w16se w16cid w16 w16cex w16sdtdh w16sdtfl w16du wp14">
+<w:hdr xmlns:wpc="http://schemas.microsoft.com/office/word/2010/wordprocessingCanvas" xmlns:cx="http://schemas.microsoft.com/office/drawing/2014/chartex" xmlns:mc="http://schemas.openxmlformats.org/markup-compatibility/2006" xmlns:o="urn:schemas-microsoft-com:office:office" xmlns:r="http://schemas.openxmlformats.org/officeDocument/2006/relationships" xmlns:m="http://schemas.openxmlformats.org/officeDocument/2006/math" xmlns:v="urn:schemas-microsoft-com:vml" xmlns:wp14="http://schemas.microsoft.com/office/word/2010/wordprocessingDrawing" xmlns:wp="http://schemas.openxmlformats.org/drawingml/2006/wordprocessingDrawing" xmlns:w10="urn:schemas-microsoft-com:office:word" xmlns:w="http://schemas.openxmlformats.org/wordprocessingml/2006/main" xmlns:w14="http://schemas.microsoft.com/office/word/2010/wordml" xmlns:w15="http://schemas.microsoft.com/office/word/2012/wordml" xmlns:w16se="http://schemas.microsoft.com/office/word/2015/wordml/symex" xmlns:wpg="http://schemas.microsoft.com/office/word/2010/wordprocessingGroup" xmlns:wpi="http://schemas.microsoft.com/office/word/2010/wordprocessingInk" xmlns:wne="http://schemas.microsoft.com/office/word/2006/wordml" xmlns:wps="http://schemas.microsoft.com/office/word/2010/wordprocessingShape" mc:Ignorable="w14 w15 w16se wp14">
   <w:p>
     <w:pPr>
       <w:pBdr>
@@ -648,7 +675,7 @@
 </file>
 
 <file path=word/numbering.xml><?xml version="1.0" encoding="utf-8"?>
-<w:numbering xmlns:wpc="http://schemas.microsoft.com/office/word/2010/wordprocessingCanvas" xmlns:cx="http://schemas.microsoft.com/office/drawing/2014/chartex" xmlns:cx1="http://schemas.microsoft.com/office/drawing/2015/9/8/chartex" xmlns:cx2="http://schemas.microsoft.com/office/drawing/2015/10/21/chartex" xmlns:cx3="http://schemas.microsoft.com/office/drawing/2016/5/9/chartex" xmlns:cx4="http://schemas.microsoft.com/office/drawing/2016/5/10/chartex" xmlns:cx5="http://schemas.microsoft.com/office/drawing/2016/5/11/chartex" xmlns:cx6="http://schemas.microsoft.com/office/drawing/2016/5/12/chartex" xmlns:cx7="http://schemas.microsoft.com/office/drawing/2016/5/13/chartex" xmlns:cx8="http://schemas.microsoft.com/office/drawing/2016/5/14/chartex" xmlns:mc="http://schemas.openxmlformats.org/markup-compatibility/2006" xmlns:aink="http://schemas.microsoft.com/office/drawing/2016/ink" xmlns:am3d="http://schemas.microsoft.com/office/drawing/2017/model3d" xmlns:o="urn:schemas-microsoft-com:office:office" xmlns:oel="http://schemas.microsoft.com/office/2019/extlst" xmlns:r="http://schemas.openxmlformats.org/officeDocument/2006/relationships" xmlns:m="http://schemas.openxmlformats.org/officeDocument/2006/math" xmlns:v="urn:schemas-microsoft-com:vml" xmlns:wp14="http://schemas.microsoft.com/office/word/2010/wordprocessingDrawing" xmlns:wp="http://schemas.openxmlformats.org/drawingml/2006/wordprocessingDrawing" xmlns:w10="urn:schemas-microsoft-com:office:word" xmlns:w="http://schemas.openxmlformats.org/wordprocessingml/2006/main" xmlns:w14="http://schemas.microsoft.com/office/word/2010/wordml" xmlns:w15="http://schemas.microsoft.com/office/word/2012/wordml" xmlns:w16cex="http://schemas.microsoft.com/office/word/2018/wordml/cex" xmlns:w16cid="http://schemas.microsoft.com/office/word/2016/wordml/cid" xmlns:w16="http://schemas.microsoft.com/office/word/2018/wordml" xmlns:w16du="http://schemas.microsoft.com/office/word/2023/wordml/word16du" xmlns:w16sdtdh="http://schemas.microsoft.com/office/word/2020/wordml/sdtdatahash" xmlns:w16sdtfl="http://schemas.microsoft.com/office/word/2024/wordml/sdtformatlock" xmlns:w16se="http://schemas.microsoft.com/office/word/2015/wordml/symex" xmlns:wpg="http://schemas.microsoft.com/office/word/2010/wordprocessingGroup" xmlns:wpi="http://schemas.microsoft.com/office/word/2010/wordprocessingInk" xmlns:wne="http://schemas.microsoft.com/office/word/2006/wordml" xmlns:wps="http://schemas.microsoft.com/office/word/2010/wordprocessingShape" mc:Ignorable="w14 w15 w16se w16cid w16 w16cex w16sdtdh w16sdtfl w16du wp14">
+<w:numbering xmlns:wpc="http://schemas.microsoft.com/office/word/2010/wordprocessingCanvas" xmlns:cx="http://schemas.microsoft.com/office/drawing/2014/chartex" xmlns:mc="http://schemas.openxmlformats.org/markup-compatibility/2006" xmlns:o="urn:schemas-microsoft-com:office:office" xmlns:r="http://schemas.openxmlformats.org/officeDocument/2006/relationships" xmlns:m="http://schemas.openxmlformats.org/officeDocument/2006/math" xmlns:v="urn:schemas-microsoft-com:vml" xmlns:wp14="http://schemas.microsoft.com/office/word/2010/wordprocessingDrawing" xmlns:wp="http://schemas.openxmlformats.org/drawingml/2006/wordprocessingDrawing" xmlns:w10="urn:schemas-microsoft-com:office:word" xmlns:w="http://schemas.openxmlformats.org/wordprocessingml/2006/main" xmlns:w14="http://schemas.microsoft.com/office/word/2010/wordml" xmlns:w15="http://schemas.microsoft.com/office/word/2012/wordml" xmlns:w16se="http://schemas.microsoft.com/office/word/2015/wordml/symex" xmlns:wpg="http://schemas.microsoft.com/office/word/2010/wordprocessingGroup" xmlns:wpi="http://schemas.microsoft.com/office/word/2010/wordprocessingInk" xmlns:wne="http://schemas.microsoft.com/office/word/2006/wordml" xmlns:wps="http://schemas.microsoft.com/office/word/2010/wordprocessingShape" mc:Ignorable="w14 w15 w16se wp14">
   <w:abstractNum w:abstractNumId="0" w15:restartNumberingAfterBreak="0">
     <w:nsid w:val="0C7A4DF5"/>
     <w:multiLevelType w:val="hybridMultilevel"/>
@@ -2163,50 +2190,50 @@
       </w:rPr>
     </w:lvl>
   </w:abstractNum>
-  <w:num w:numId="1" w16cid:durableId="1875263062">
+  <w:num w:numId="1">
     <w:abstractNumId w:val="0"/>
   </w:num>
-  <w:num w:numId="2" w16cid:durableId="1708942489">
+  <w:num w:numId="2">
     <w:abstractNumId w:val="1"/>
   </w:num>
-  <w:num w:numId="3" w16cid:durableId="206263814">
+  <w:num w:numId="3">
     <w:abstractNumId w:val="10"/>
   </w:num>
-  <w:num w:numId="4" w16cid:durableId="1314675475">
+  <w:num w:numId="4">
     <w:abstractNumId w:val="9"/>
   </w:num>
-  <w:num w:numId="5" w16cid:durableId="318967797">
+  <w:num w:numId="5">
     <w:abstractNumId w:val="5"/>
   </w:num>
-  <w:num w:numId="6" w16cid:durableId="1546673280">
+  <w:num w:numId="6">
     <w:abstractNumId w:val="8"/>
   </w:num>
-  <w:num w:numId="7" w16cid:durableId="94059129">
+  <w:num w:numId="7">
     <w:abstractNumId w:val="11"/>
   </w:num>
-  <w:num w:numId="8" w16cid:durableId="1221942248">
+  <w:num w:numId="8">
     <w:abstractNumId w:val="3"/>
   </w:num>
-  <w:num w:numId="9" w16cid:durableId="1249921184">
+  <w:num w:numId="9">
     <w:abstractNumId w:val="12"/>
   </w:num>
-  <w:num w:numId="10" w16cid:durableId="376125124">
+  <w:num w:numId="10">
     <w:abstractNumId w:val="7"/>
   </w:num>
-  <w:num w:numId="11" w16cid:durableId="573973921">
+  <w:num w:numId="11">
     <w:abstractNumId w:val="6"/>
   </w:num>
-  <w:num w:numId="12" w16cid:durableId="454256615">
+  <w:num w:numId="12">
     <w:abstractNumId w:val="2"/>
   </w:num>
-  <w:num w:numId="13" w16cid:durableId="1330326085">
+  <w:num w:numId="13">
     <w:abstractNumId w:val="4"/>
   </w:num>
 </w:numbering>
 </file>
 
 <file path=word/styles.xml><?xml version="1.0" encoding="utf-8"?>
-<w:styles xmlns:mc="http://schemas.openxmlformats.org/markup-compatibility/2006" xmlns:r="http://schemas.openxmlformats.org/officeDocument/2006/relationships" xmlns:w="http://schemas.openxmlformats.org/wordprocessingml/2006/main" xmlns:w14="http://schemas.microsoft.com/office/word/2010/wordml" xmlns:w15="http://schemas.microsoft.com/office/word/2012/wordml" xmlns:w16cex="http://schemas.microsoft.com/office/word/2018/wordml/cex" xmlns:w16cid="http://schemas.microsoft.com/office/word/2016/wordml/cid" xmlns:w16="http://schemas.microsoft.com/office/word/2018/wordml" xmlns:w16du="http://schemas.microsoft.com/office/word/2023/wordml/word16du" xmlns:w16sdtdh="http://schemas.microsoft.com/office/word/2020/wordml/sdtdatahash" xmlns:w16sdtfl="http://schemas.microsoft.com/office/word/2024/wordml/sdtformatlock" xmlns:w16se="http://schemas.microsoft.com/office/word/2015/wordml/symex" mc:Ignorable="w14 w15 w16se w16cid w16 w16cex w16sdtdh w16sdtfl w16du">
+<w:styles xmlns:mc="http://schemas.openxmlformats.org/markup-compatibility/2006" xmlns:r="http://schemas.openxmlformats.org/officeDocument/2006/relationships" xmlns:w="http://schemas.openxmlformats.org/wordprocessingml/2006/main" xmlns:w14="http://schemas.microsoft.com/office/word/2010/wordml" xmlns:w15="http://schemas.microsoft.com/office/word/2012/wordml" xmlns:w16se="http://schemas.microsoft.com/office/word/2015/wordml/symex" mc:Ignorable="w14 w15 w16se">
   <w:docDefaults>
     <w:rPrDefault>
       <w:rPr>
@@ -2222,7 +2249,7 @@
       </w:pPr>
     </w:pPrDefault>
   </w:docDefaults>
-  <w:latentStyles w:defLockedState="0" w:defUIPriority="99" w:defSemiHidden="0" w:defUnhideWhenUsed="0" w:defQFormat="0" w:count="376">
+  <w:latentStyles w:defLockedState="0" w:defUIPriority="99" w:defSemiHidden="0" w:defUnhideWhenUsed="0" w:defQFormat="0" w:count="371">
     <w:lsdException w:name="Normal" w:uiPriority="0" w:qFormat="1"/>
     <w:lsdException w:name="heading 1" w:uiPriority="9" w:qFormat="1"/>
     <w:lsdException w:name="heading 2" w:semiHidden="1" w:uiPriority="9" w:unhideWhenUsed="1" w:qFormat="1"/>
@@ -2594,11 +2621,6 @@
     <w:lsdException w:name="List Table 5 Dark Accent 6" w:uiPriority="50"/>
     <w:lsdException w:name="List Table 6 Colorful Accent 6" w:uiPriority="51"/>
     <w:lsdException w:name="List Table 7 Colorful Accent 6" w:uiPriority="52"/>
-    <w:lsdException w:name="Mention" w:semiHidden="1" w:unhideWhenUsed="1"/>
-    <w:lsdException w:name="Smart Hyperlink" w:semiHidden="1" w:unhideWhenUsed="1"/>
-    <w:lsdException w:name="Hashtag" w:semiHidden="1" w:unhideWhenUsed="1"/>
-    <w:lsdException w:name="Unresolved Mention" w:semiHidden="1" w:unhideWhenUsed="1"/>
-    <w:lsdException w:name="Smart Link" w:semiHidden="1" w:unhideWhenUsed="1"/>
   </w:latentStyles>
   <w:style w:type="paragraph" w:default="1" w:styleId="Normal">
     <w:name w:val="Normal"/>
@@ -2858,7 +2880,7 @@
       <w:u w:val="single"/>
     </w:rPr>
   </w:style>
-  <w:style w:type="character" w:styleId="Mencinsinresolver">
+  <w:style w:type="character" w:customStyle="1" w:styleId="UnresolvedMention">
     <w:name w:val="Unresolved Mention"/>
     <w:basedOn w:val="Fuentedeprrafopredeter"/>
     <w:uiPriority w:val="99"/>
@@ -3239,7 +3261,7 @@
 </file>
 
 <file path=customXml/itemProps1.xml><?xml version="1.0" encoding="utf-8"?>
-<ds:datastoreItem xmlns:ds="http://schemas.openxmlformats.org/officeDocument/2006/customXml" ds:itemID="{F8A978DE-0F4C-4466-B1DE-D56EED511408}">
+<ds:datastoreItem xmlns:ds="http://schemas.openxmlformats.org/officeDocument/2006/customXml" ds:itemID="{9EBFE50F-14EF-4568-86EE-B2E87DC8C842}">
   <ds:schemaRefs>
     <ds:schemaRef ds:uri="http://schemas.openxmlformats.org/officeDocument/2006/bibliography"/>
   </ds:schemaRefs>

</xml_diff>